<commit_message>
Updated document with the new flow
</commit_message>
<xml_diff>
--- a/PushAthon.docx
+++ b/PushAthon.docx
@@ -490,8 +490,6 @@
       <w:r>
         <w:t>MongoDB</w:t>
       </w:r>
-      <w:bookmarkStart w:id="0" w:name="_GoBack"/>
-      <w:bookmarkEnd w:id="0"/>
     </w:p>
     <w:p>
       <w:pPr>
@@ -595,8 +593,20 @@
         </w:numPr>
       </w:pPr>
       <w:r>
-        <w:t>A new entry is made in ‘notification’ collection with the posted data and an array containing list of all subscription ids matching that parameter</w:t>
-      </w:r>
+        <w:t>A new entry is made in ‘notification’ collection with the posted data and an array containing list of all subscription ids</w:t>
+      </w:r>
+      <w:r>
+        <w:t xml:space="preserve"> and read status as ‘false’</w:t>
+      </w:r>
+      <w:r>
+        <w:t xml:space="preserve"> matching that parameter</w:t>
+      </w:r>
+    </w:p>
+    <w:p>
+      <w:pPr>
+        <w:pStyle w:val="ListParagraph"/>
+        <w:ind w:left="1080"/>
+      </w:pPr>
     </w:p>
     <w:p>
       <w:pPr>
@@ -632,8 +642,25 @@
     </w:p>
     <w:p>
       <w:pPr>
-        <w:ind w:left="720"/>
-      </w:pPr>
+        <w:pStyle w:val="ListParagraph"/>
+        <w:numPr>
+          <w:ilvl w:val="0"/>
+          <w:numId w:val="4"/>
+        </w:numPr>
+      </w:pPr>
+      <w:r>
+        <w:t>Updates the notification with the read status as ‘read’ which are sent to the user</w:t>
+      </w:r>
+    </w:p>
+    <w:p>
+      <w:pPr>
+        <w:pStyle w:val="ListParagraph"/>
+        <w:ind w:left="1080"/>
+      </w:pPr>
+    </w:p>
+    <w:p>
+      <w:bookmarkStart w:id="0" w:name="_GoBack"/>
+      <w:bookmarkEnd w:id="0"/>
     </w:p>
     <w:sectPr>
       <w:pgSz w:w="11906" w:h="16838"/>

</xml_diff>